<commit_message>
a small algorithm update for GR and FR
</commit_message>
<xml_diff>
--- a/Assignment1/Part1.docx
+++ b/Assignment1/Part1.docx
@@ -86,13 +86,14 @@
         <w:t xml:space="preserve">a) </w:t>
       </w:r>
       <w:r>
-        <w:t>(aba</w:t>
-      </w:r>
-      <w:proofErr w:type="gramStart"/>
-      <w:r>
-        <w:t>?)+</w:t>
-      </w:r>
-      <w:proofErr w:type="gramEnd"/>
+        <w:t>(</w:t>
+      </w:r>
+      <w:r>
+        <w:t>a(b|ba)</w:t>
+      </w:r>
+      <w:r>
+        <w:t xml:space="preserve">)+ </w:t>
+      </w:r>
       <w:r>
         <w:br/>
       </w:r>

</xml_diff>